<commit_message>
added info on insdel F
</commit_message>
<xml_diff>
--- a/insdelF_description.docx
+++ b/insdelF_description.docx
@@ -455,6 +455,7 @@
       <w:pgNumType w:fmt="decimal"/>
       <w:formProt w:val="false"/>
       <w:textDirection w:val="lrTb"/>
+      <w:docGrid w:type="default" w:linePitch="100" w:charSpace="0"/>
     </w:sectPr>
   </w:body>
 </w:document>
@@ -474,7 +475,6 @@
     </w:rPrDefault>
     <w:pPrDefault>
       <w:pPr>
-        <w:widowControl/>
         <w:suppressAutoHyphens w:val="true"/>
       </w:pPr>
     </w:pPrDefault>
@@ -484,7 +484,10 @@
     <w:qFormat/>
     <w:pPr>
       <w:widowControl/>
+      <w:suppressAutoHyphens w:val="true"/>
       <w:bidi w:val="0"/>
+      <w:spacing w:before="0" w:after="0"/>
+      <w:jc w:val="start"/>
     </w:pPr>
     <w:rPr>
       <w:rFonts w:ascii="Liberation Serif" w:hAnsi="Liberation Serif" w:eastAsia="Noto Serif CJK SC" w:cs="Noto Sans Devanagari"/>

</xml_diff>

<commit_message>
more edits to F
</commit_message>
<xml_diff>
--- a/insdelF_description.docx
+++ b/insdelF_description.docx
@@ -35,19 +35,134 @@
       </w:pPr>
       <w:r>
         <w:rPr/>
-      </w:r>
-    </w:p>
-    <w:p>
-      <w:pPr>
-        <w:pStyle w:val="Normal"/>
-        <w:bidi w:val="0"/>
-        <w:spacing w:lineRule="auto" w:line="480"/>
-        <w:jc w:val="start"/>
-        <w:rPr/>
-      </w:pPr>
-      <w:r>
-        <w:rPr/>
-        <w:t xml:space="preserve">Here, for the first time, we identified C_ID4 and ID_F, along with their corresponding 89-type representations (InsDel4a, InsDel4b, and InsDel_F), using a de novo extraction approach. Compared to C_ID4, ID_F (corresponding to ID-TOP1-TAM) lacks signals representing the removal of 1–3 bp sequences from regions with more than three repeats or microhomologies. This pattern is also reflected in the 89-type representations: InsDel4a and InsDel4b show a higher proportion of peaks at </w:t>
+        <w:t>InsDelF → deletions longer than 1 base are almost exclusively 2 base deletions, some from tandem seq, some w/ microhomology AG/CT and XXXX</w:t>
+      </w:r>
+    </w:p>
+    <w:p>
+      <w:pPr>
+        <w:pStyle w:val="Normal"/>
+        <w:bidi w:val="0"/>
+        <w:spacing w:lineRule="auto" w:line="480"/>
+        <w:jc w:val="start"/>
+        <w:rPr/>
+      </w:pPr>
+      <w:r>
+        <w:rPr/>
+        <w:t>InsDel4 → deletions of 2, 3, and 4 bases – mostly tandem repeats, not so many involving AG/CT</w:t>
+      </w:r>
+    </w:p>
+    <w:p>
+      <w:pPr>
+        <w:pStyle w:val="Normal"/>
+        <w:bidi w:val="0"/>
+        <w:spacing w:lineRule="auto" w:line="480"/>
+        <w:jc w:val="start"/>
+        <w:rPr/>
+      </w:pPr>
+      <w:r>
+        <w:rPr/>
+        <w:t>microhom e.g. AAA → A/TTT→T</w:t>
+      </w:r>
+    </w:p>
+    <w:p>
+      <w:pPr>
+        <w:pStyle w:val="Normal"/>
+        <w:bidi w:val="0"/>
+        <w:spacing w:lineRule="auto" w:line="480"/>
+        <w:jc w:val="start"/>
+        <w:rPr/>
+      </w:pPr>
+      <w:r>
+        <w:rPr/>
+        <w:t>TAT → T</w:t>
+      </w:r>
+    </w:p>
+    <w:p>
+      <w:pPr>
+        <w:pStyle w:val="Normal"/>
+        <w:bidi w:val="0"/>
+        <w:spacing w:lineRule="auto" w:line="480"/>
+        <w:jc w:val="start"/>
+        <w:rPr/>
+      </w:pPr>
+      <w:r>
+        <w:rPr/>
+        <w:t>ATA → A</w:t>
+      </w:r>
+    </w:p>
+    <w:p>
+      <w:pPr>
+        <w:pStyle w:val="Normal"/>
+        <w:bidi w:val="0"/>
+        <w:spacing w:lineRule="auto" w:line="480"/>
+        <w:jc w:val="start"/>
+        <w:rPr/>
+      </w:pPr>
+      <w:r>
+        <w:rPr/>
+        <w:t>AGGAG → AG</w:t>
+      </w:r>
+    </w:p>
+    <w:p>
+      <w:pPr>
+        <w:pStyle w:val="Normal"/>
+        <w:bidi w:val="0"/>
+        <w:spacing w:lineRule="auto" w:line="480"/>
+        <w:jc w:val="start"/>
+        <w:rPr/>
+      </w:pPr>
+      <w:r>
+        <w:rPr/>
+        <w:t>AGAAG → AG</w:t>
+      </w:r>
+    </w:p>
+    <w:p>
+      <w:pPr>
+        <w:pStyle w:val="Normal"/>
+        <w:bidi w:val="0"/>
+        <w:spacing w:lineRule="auto" w:line="480"/>
+        <w:jc w:val="start"/>
+        <w:rPr/>
+      </w:pPr>
+      <w:r>
+        <w:rPr/>
+      </w:r>
+    </w:p>
+    <w:p>
+      <w:pPr>
+        <w:pStyle w:val="Normal"/>
+        <w:bidi w:val="0"/>
+        <w:spacing w:lineRule="auto" w:line="480"/>
+        <w:jc w:val="start"/>
+        <w:rPr/>
+      </w:pPr>
+      <w:r>
+        <w:rPr/>
+      </w:r>
+    </w:p>
+    <w:p>
+      <w:pPr>
+        <w:pStyle w:val="Normal"/>
+        <w:bidi w:val="0"/>
+        <w:spacing w:lineRule="auto" w:line="480"/>
+        <w:jc w:val="start"/>
+        <w:rPr/>
+      </w:pPr>
+      <w:r>
+        <w:rPr/>
+      </w:r>
+    </w:p>
+    <w:p>
+      <w:pPr>
+        <w:pStyle w:val="Normal"/>
+        <w:bidi w:val="0"/>
+        <w:spacing w:lineRule="auto" w:line="480"/>
+        <w:jc w:val="start"/>
+        <w:rPr/>
+      </w:pPr>
+      <w:r>
+        <w:rPr/>
+        <w:t xml:space="preserve">Compared to C_ID4, ID_F (corresponding to ID-TOP1-TAM) lacks signals representing the removal of 1–3 bp sequences from regions with more than three repeats or microhomologies. This pattern is also reflected in the 89-type representations: InsDel4a and InsDel4b show a higher proportion of peaks at </w:t>
       </w:r>
       <w:r>
         <w:rPr>

</xml_diff>